<commit_message>
mount and unmount added
</commit_message>
<xml_diff>
--- a/k8s_notes.docx
+++ b/k8s_notes.docx
@@ -9558,7 +9558,27 @@
           <w:szCs w:val="21"/>
           <w:shd w:val="clear" w:color="auto" w:fill="FFFFFF"/>
         </w:rPr>
-        <w:t> is to manage a containerized application in various types of physical, virtual, and cloud environments. Google Kubernetes is a highly flexible container tool to deliver even complex applications, consistently. Applications run on clusters of hundreds to thousands of individual servers.</w:t>
+        <w:t xml:space="preserve"> is to manage a containerized application in various types of physical, virtual, and cloud environments. </w:t>
+      </w:r>
+      <w:r>
+        <w:rPr>
+          <w:rFonts w:ascii="Arial" w:hAnsi="Arial" w:cs="Arial"/>
+          <w:color w:val="4D5156"/>
+          <w:sz w:val="21"/>
+          <w:szCs w:val="21"/>
+          <w:shd w:val="clear" w:color="auto" w:fill="FFFFFF"/>
+        </w:rPr>
+        <w:t xml:space="preserve">Azure </w:t>
+      </w:r>
+      <w:r>
+        <w:rPr>
+          <w:rFonts w:ascii="Arial" w:hAnsi="Arial" w:cs="Arial"/>
+          <w:color w:val="4D5156"/>
+          <w:sz w:val="21"/>
+          <w:szCs w:val="21"/>
+          <w:shd w:val="clear" w:color="auto" w:fill="FFFFFF"/>
+        </w:rPr>
+        <w:t>Kubernetes is a highly flexible container tool to deliver even complex applications, consistently. Applications run on clusters of hundreds to thousands of individual servers.</w:t>
       </w:r>
     </w:p>
     <w:p>
@@ -10571,6 +10591,7 @@
       <w:r>
         <w:rPr>
           <w:rFonts w:ascii="Arial" w:hAnsi="Arial" w:cs="Arial"/>
+          <w:noProof/>
           <w:color w:val="4D5156"/>
           <w:sz w:val="21"/>
           <w:szCs w:val="21"/>
@@ -12389,7 +12410,7 @@
           <w:shd w:val="clear" w:color="auto" w:fill="FFFFFF"/>
         </w:rPr>
         <w:pict w14:anchorId="3A429136">
-          <v:rect id="_x0000_i1064" style="width:0;height:0" o:hralign="center" o:hrstd="t" o:hrnoshade="t" o:hr="t" fillcolor="#222" stroked="f"/>
+          <v:rect id="_x0000_i1025" style="width:0;height:0" o:hralign="center" o:hrstd="t" o:hrnoshade="t" o:hr="t" fillcolor="#222" stroked="f"/>
         </w:pict>
       </w:r>
     </w:p>
@@ -12737,7 +12758,7 @@
           <w:shd w:val="clear" w:color="auto" w:fill="FFFFFF"/>
         </w:rPr>
         <w:pict w14:anchorId="0B4C6A6B">
-          <v:rect id="_x0000_i1067" style="width:0;height:0" o:hralign="center" o:hrstd="t" o:hrnoshade="t" o:hr="t" fillcolor="#222" stroked="f"/>
+          <v:rect id="_x0000_i1026" style="width:0;height:0" o:hralign="center" o:hrstd="t" o:hrnoshade="t" o:hr="t" fillcolor="#222" stroked="f"/>
         </w:pict>
       </w:r>
     </w:p>
@@ -13049,7 +13070,7 @@
           <w:shd w:val="clear" w:color="auto" w:fill="FFFFFF"/>
         </w:rPr>
         <w:pict w14:anchorId="3D6FCE26">
-          <v:rect id="_x0000_i1070" style="width:0;height:0" o:hralign="center" o:hrstd="t" o:hrnoshade="t" o:hr="t" fillcolor="#222" stroked="f"/>
+          <v:rect id="_x0000_i1027" style="width:0;height:0" o:hralign="center" o:hrstd="t" o:hrnoshade="t" o:hr="t" fillcolor="#222" stroked="f"/>
         </w:pict>
       </w:r>
     </w:p>
@@ -14299,7 +14320,7 @@
           <w:shd w:val="clear" w:color="auto" w:fill="FFFFFF"/>
         </w:rPr>
         <w:pict w14:anchorId="67B29FEA">
-          <v:rect id="_x0000_i1081" style="width:0;height:0" o:hralign="center" o:hrstd="t" o:hrnoshade="t" o:hr="t" fillcolor="#222" stroked="f"/>
+          <v:rect id="_x0000_i1028" style="width:0;height:0" o:hralign="center" o:hrstd="t" o:hrnoshade="t" o:hr="t" fillcolor="#222" stroked="f"/>
         </w:pict>
       </w:r>
     </w:p>
@@ -14370,7 +14391,7 @@
           <w:shd w:val="clear" w:color="auto" w:fill="FFFFFF"/>
         </w:rPr>
         <w:pict w14:anchorId="4AADD51C">
-          <v:rect id="_x0000_i1082" style="width:0;height:0" o:hralign="center" o:hrstd="t" o:hrnoshade="t" o:hr="t" fillcolor="#222" stroked="f"/>
+          <v:rect id="_x0000_i1029" style="width:0;height:0" o:hralign="center" o:hrstd="t" o:hrnoshade="t" o:hr="t" fillcolor="#222" stroked="f"/>
         </w:pict>
       </w:r>
     </w:p>
@@ -14442,7 +14463,7 @@
           <w:shd w:val="clear" w:color="auto" w:fill="FFFFFF"/>
         </w:rPr>
         <w:pict w14:anchorId="09D56BBE">
-          <v:rect id="_x0000_i1083" style="width:0;height:0" o:hralign="center" o:hrstd="t" o:hrnoshade="t" o:hr="t" fillcolor="#222" stroked="f"/>
+          <v:rect id="_x0000_i1030" style="width:0;height:0" o:hralign="center" o:hrstd="t" o:hrnoshade="t" o:hr="t" fillcolor="#222" stroked="f"/>
         </w:pict>
       </w:r>
     </w:p>
@@ -14593,7 +14614,7 @@
           <w:shd w:val="clear" w:color="auto" w:fill="FFFFFF"/>
         </w:rPr>
         <w:pict w14:anchorId="31725317">
-          <v:rect id="_x0000_i1085" style="width:0;height:0" o:hralign="center" o:hrstd="t" o:hrnoshade="t" o:hr="t" fillcolor="#222" stroked="f"/>
+          <v:rect id="_x0000_i1031" style="width:0;height:0" o:hralign="center" o:hrstd="t" o:hrnoshade="t" o:hr="t" fillcolor="#222" stroked="f"/>
         </w:pict>
       </w:r>
     </w:p>
@@ -14664,7 +14685,7 @@
           <w:shd w:val="clear" w:color="auto" w:fill="FFFFFF"/>
         </w:rPr>
         <w:pict w14:anchorId="09EA6137">
-          <v:rect id="_x0000_i1086" style="width:0;height:0" o:hralign="center" o:hrstd="t" o:hrnoshade="t" o:hr="t" fillcolor="#222" stroked="f"/>
+          <v:rect id="_x0000_i1032" style="width:0;height:0" o:hralign="center" o:hrstd="t" o:hrnoshade="t" o:hr="t" fillcolor="#222" stroked="f"/>
         </w:pict>
       </w:r>
     </w:p>
@@ -15007,7 +15028,7 @@
           <w:shd w:val="clear" w:color="auto" w:fill="FFFFFF"/>
         </w:rPr>
         <w:pict w14:anchorId="403FA35F">
-          <v:rect id="_x0000_i1088" style="width:0;height:0" o:hralign="center" o:hrstd="t" o:hrnoshade="t" o:hr="t" fillcolor="#222" stroked="f"/>
+          <v:rect id="_x0000_i1033" style="width:0;height:0" o:hralign="center" o:hrstd="t" o:hrnoshade="t" o:hr="t" fillcolor="#222" stroked="f"/>
         </w:pict>
       </w:r>
     </w:p>
@@ -15191,7 +15212,7 @@
           <w:shd w:val="clear" w:color="auto" w:fill="FFFFFF"/>
         </w:rPr>
         <w:pict w14:anchorId="646B5AFC">
-          <v:rect id="_x0000_i1089" style="width:0;height:0" o:hralign="center" o:hrstd="t" o:hrnoshade="t" o:hr="t" fillcolor="#222" stroked="f"/>
+          <v:rect id="_x0000_i1034" style="width:0;height:0" o:hralign="center" o:hrstd="t" o:hrnoshade="t" o:hr="t" fillcolor="#222" stroked="f"/>
         </w:pict>
       </w:r>
     </w:p>
@@ -15306,7 +15327,7 @@
           <w:shd w:val="clear" w:color="auto" w:fill="FFFFFF"/>
         </w:rPr>
         <w:pict w14:anchorId="058E6FD5">
-          <v:rect id="_x0000_i1090" style="width:0;height:0" o:hralign="center" o:hrstd="t" o:hrnoshade="t" o:hr="t" fillcolor="#222" stroked="f"/>
+          <v:rect id="_x0000_i1035" style="width:0;height:0" o:hralign="center" o:hrstd="t" o:hrnoshade="t" o:hr="t" fillcolor="#222" stroked="f"/>
         </w:pict>
       </w:r>
     </w:p>
@@ -15595,7 +15616,7 @@
           <w:shd w:val="clear" w:color="auto" w:fill="FFFFFF"/>
         </w:rPr>
         <w:pict w14:anchorId="446502A3">
-          <v:rect id="_x0000_i1091" style="width:0;height:0" o:hralign="center" o:hrstd="t" o:hrnoshade="t" o:hr="t" fillcolor="#222" stroked="f"/>
+          <v:rect id="_x0000_i1036" style="width:0;height:0" o:hralign="center" o:hrstd="t" o:hrnoshade="t" o:hr="t" fillcolor="#222" stroked="f"/>
         </w:pict>
       </w:r>
     </w:p>
@@ -15666,7 +15687,7 @@
           <w:shd w:val="clear" w:color="auto" w:fill="FFFFFF"/>
         </w:rPr>
         <w:pict w14:anchorId="72231342">
-          <v:rect id="_x0000_i1092" style="width:0;height:0" o:hralign="center" o:hrstd="t" o:hrnoshade="t" o:hr="t" fillcolor="#222" stroked="f"/>
+          <v:rect id="_x0000_i1037" style="width:0;height:0" o:hralign="center" o:hrstd="t" o:hrnoshade="t" o:hr="t" fillcolor="#222" stroked="f"/>
         </w:pict>
       </w:r>
     </w:p>
@@ -15737,7 +15758,7 @@
           <w:shd w:val="clear" w:color="auto" w:fill="FFFFFF"/>
         </w:rPr>
         <w:pict w14:anchorId="46A6C855">
-          <v:rect id="_x0000_i1093" style="width:0;height:0" o:hralign="center" o:hrstd="t" o:hrnoshade="t" o:hr="t" fillcolor="#222" stroked="f"/>
+          <v:rect id="_x0000_i1038" style="width:0;height:0" o:hralign="center" o:hrstd="t" o:hrnoshade="t" o:hr="t" fillcolor="#222" stroked="f"/>
         </w:pict>
       </w:r>
     </w:p>

</xml_diff>